<commit_message>
ubaceni unique za korisnicka imena, izbacen za kod admina
</commit_message>
<xml_diff>
--- a/Zvanicno_za_predaju_4_5_faza_6_jun/4Faza_Verzija1.3_Baza/SpecifikacijaBazePodataka.docx
+++ b/Zvanicno_za_predaju_4_5_faza_6_jun/4Faza_Verzija1.3_Baza/SpecifikacijaBazePodataka.docx
@@ -9,19 +9,38 @@
           <w:sz w:val="28"/>
         </w:rPr>
       </w:pPr>
+      <w:proofErr w:type="spellStart"/>
       <w:r>
         <w:rPr>
           <w:sz w:val="28"/>
           <w:lang w:val="en-US"/>
         </w:rPr>
-        <w:t>Univerzitet u Beogradu</w:t>
-      </w:r>
+        <w:t>Univerzitet</w:t>
+      </w:r>
+      <w:proofErr w:type="spellEnd"/>
+      <w:r>
+        <w:rPr>
+          <w:sz w:val="28"/>
+          <w:lang w:val="en-US"/>
+        </w:rPr>
+        <w:t xml:space="preserve"> u </w:t>
+      </w:r>
+      <w:proofErr w:type="spellStart"/>
+      <w:r>
+        <w:rPr>
+          <w:sz w:val="28"/>
+          <w:lang w:val="en-US"/>
+        </w:rPr>
+        <w:t>Beogradu</w:t>
+      </w:r>
+      <w:proofErr w:type="spellEnd"/>
       <w:r>
         <w:rPr>
           <w:sz w:val="28"/>
         </w:rPr>
         <w:t xml:space="preserve"> – </w:t>
       </w:r>
+      <w:proofErr w:type="spellStart"/>
       <w:r>
         <w:rPr>
           <w:sz w:val="28"/>
@@ -29,6 +48,7 @@
         </w:rPr>
         <w:t>Elektrotehni</w:t>
       </w:r>
+      <w:proofErr w:type="spellEnd"/>
       <w:r>
         <w:rPr>
           <w:sz w:val="28"/>
@@ -191,6 +211,7 @@
         </w:rPr>
         <w:t xml:space="preserve"> </w:t>
       </w:r>
+      <w:proofErr w:type="spellStart"/>
       <w:r>
         <w:rPr>
           <w:rFonts w:ascii="Arial" w:eastAsia="Times New Roman" w:hAnsi="Arial" w:cs="Times New Roman"/>
@@ -200,6 +221,7 @@
         </w:rPr>
         <w:t>eAvengers</w:t>
       </w:r>
+      <w:proofErr w:type="spellEnd"/>
     </w:p>
     <w:p>
       <w:pPr>
@@ -217,6 +239,7 @@
         </w:rPr>
         <w:t xml:space="preserve">SPECIFIKACIJA BAZE PODATAKA ZA PROJEKAT </w:t>
       </w:r>
+      <w:proofErr w:type="spellStart"/>
       <w:r>
         <w:rPr>
           <w:rFonts w:ascii="Arial" w:eastAsia="Times New Roman" w:hAnsi="Arial" w:cs="Times New Roman"/>
@@ -226,6 +249,7 @@
         </w:rPr>
         <w:t>Restooking</w:t>
       </w:r>
+      <w:proofErr w:type="spellEnd"/>
     </w:p>
     <w:p>
       <w:pPr>
@@ -269,11 +293,19 @@
           <w:sz w:val="24"/>
         </w:rPr>
       </w:pPr>
+      <w:proofErr w:type="spellStart"/>
       <w:r>
         <w:rPr>
           <w:sz w:val="24"/>
         </w:rPr>
-        <w:t>Verzija 1.0</w:t>
+        <w:t>Verzija</w:t>
+      </w:r>
+      <w:proofErr w:type="spellEnd"/>
+      <w:r>
+        <w:rPr>
+          <w:sz w:val="24"/>
+        </w:rPr>
+        <w:t xml:space="preserve"> 1.0</w:t>
       </w:r>
     </w:p>
     <w:p>
@@ -394,6 +426,7 @@
           <w:szCs w:val="32"/>
         </w:rPr>
       </w:pPr>
+      <w:proofErr w:type="spellStart"/>
       <w:r>
         <w:rPr>
           <w:rFonts w:ascii="Arial" w:eastAsia="Times New Roman" w:hAnsi="Arial" w:cs="Arial"/>
@@ -401,8 +434,29 @@
           <w:sz w:val="28"/>
           <w:szCs w:val="32"/>
         </w:rPr>
-        <w:t>Istorija izmena</w:t>
-      </w:r>
+        <w:t>Istorija</w:t>
+      </w:r>
+      <w:proofErr w:type="spellEnd"/>
+      <w:r>
+        <w:rPr>
+          <w:rFonts w:ascii="Arial" w:eastAsia="Times New Roman" w:hAnsi="Arial" w:cs="Arial"/>
+          <w:b/>
+          <w:sz w:val="28"/>
+          <w:szCs w:val="32"/>
+        </w:rPr>
+        <w:t xml:space="preserve"> </w:t>
+      </w:r>
+      <w:proofErr w:type="spellStart"/>
+      <w:r>
+        <w:rPr>
+          <w:rFonts w:ascii="Arial" w:eastAsia="Times New Roman" w:hAnsi="Arial" w:cs="Arial"/>
+          <w:b/>
+          <w:sz w:val="28"/>
+          <w:szCs w:val="32"/>
+        </w:rPr>
+        <w:t>izmena</w:t>
+      </w:r>
+      <w:proofErr w:type="spellEnd"/>
     </w:p>
     <w:p>
       <w:pPr>
@@ -479,12 +533,14 @@
                 <w:sz w:val="28"/>
               </w:rPr>
             </w:pPr>
+            <w:proofErr w:type="spellStart"/>
             <w:r>
               <w:rPr>
                 <w:sz w:val="28"/>
               </w:rPr>
               <w:t>Verzija</w:t>
             </w:r>
+            <w:proofErr w:type="spellEnd"/>
           </w:p>
         </w:tc>
         <w:tc>
@@ -506,12 +562,28 @@
                 <w:sz w:val="28"/>
               </w:rPr>
             </w:pPr>
+            <w:proofErr w:type="spellStart"/>
             <w:r>
               <w:rPr>
                 <w:sz w:val="28"/>
               </w:rPr>
-              <w:t>Kratak opis</w:t>
-            </w:r>
+              <w:t>Kratak</w:t>
+            </w:r>
+            <w:proofErr w:type="spellEnd"/>
+            <w:r>
+              <w:rPr>
+                <w:sz w:val="28"/>
+              </w:rPr>
+              <w:t xml:space="preserve"> </w:t>
+            </w:r>
+            <w:proofErr w:type="spellStart"/>
+            <w:r>
+              <w:rPr>
+                <w:sz w:val="28"/>
+              </w:rPr>
+              <w:t>opis</w:t>
+            </w:r>
+            <w:proofErr w:type="spellEnd"/>
           </w:p>
         </w:tc>
         <w:tc>
@@ -533,12 +605,14 @@
                 <w:sz w:val="28"/>
               </w:rPr>
             </w:pPr>
+            <w:proofErr w:type="spellStart"/>
             <w:r>
               <w:rPr>
                 <w:sz w:val="28"/>
               </w:rPr>
               <w:t>Autori</w:t>
             </w:r>
+            <w:proofErr w:type="spellEnd"/>
           </w:p>
         </w:tc>
       </w:tr>
@@ -610,9 +684,43 @@
               <w:jc w:val="center"/>
               <w:cnfStyle w:val="000000100000" w:firstRow="0" w:lastRow="0" w:firstColumn="0" w:lastColumn="0" w:oddVBand="0" w:evenVBand="0" w:oddHBand="1" w:evenHBand="0" w:firstRowFirstColumn="0" w:firstRowLastColumn="0" w:lastRowFirstColumn="0" w:lastRowLastColumn="0"/>
             </w:pPr>
-            <w:r>
-              <w:t>Prvi put pisan ovaj document, prati 1.3 implementaciju</w:t>
-            </w:r>
+            <w:proofErr w:type="spellStart"/>
+            <w:r>
+              <w:t>Prvi</w:t>
+            </w:r>
+            <w:proofErr w:type="spellEnd"/>
+            <w:r>
+              <w:t xml:space="preserve"> put </w:t>
+            </w:r>
+            <w:proofErr w:type="spellStart"/>
+            <w:r>
+              <w:t>pisan</w:t>
+            </w:r>
+            <w:proofErr w:type="spellEnd"/>
+            <w:r>
+              <w:t xml:space="preserve"> </w:t>
+            </w:r>
+            <w:proofErr w:type="spellStart"/>
+            <w:r>
+              <w:t>ovaj</w:t>
+            </w:r>
+            <w:proofErr w:type="spellEnd"/>
+            <w:r>
+              <w:t xml:space="preserve"> document, </w:t>
+            </w:r>
+            <w:proofErr w:type="spellStart"/>
+            <w:r>
+              <w:t>prati</w:t>
+            </w:r>
+            <w:proofErr w:type="spellEnd"/>
+            <w:r>
+              <w:t xml:space="preserve"> 1.3 </w:t>
+            </w:r>
+            <w:proofErr w:type="spellStart"/>
+            <w:r>
+              <w:t>implementaciju</w:t>
+            </w:r>
+            <w:proofErr w:type="spellEnd"/>
           </w:p>
         </w:tc>
         <w:tc>
@@ -1209,9 +1317,11 @@
             </w:rPr>
             <w:tab/>
           </w:r>
+          <w:proofErr w:type="spellStart"/>
           <w:r>
             <w:t>Tabele</w:t>
           </w:r>
+          <w:proofErr w:type="spellEnd"/>
           <w:r>
             <w:rPr>
               <w:noProof/>
@@ -2497,11 +2607,14 @@
       <w:r>
         <w:t>1</w:t>
       </w:r>
-      <w:bookmarkStart w:id="2" w:name="_GoBack"/>
-      <w:bookmarkEnd w:id="2"/>
-      <w:r>
-        <w:t xml:space="preserve"> IE notacija</w:t>
-      </w:r>
+      <w:r>
+        <w:t xml:space="preserve"> IE </w:t>
+      </w:r>
+      <w:proofErr w:type="spellStart"/>
+      <w:r>
+        <w:t>notacija</w:t>
+      </w:r>
+      <w:proofErr w:type="spellEnd"/>
     </w:p>
     <w:p>
       <w:pPr>
@@ -2568,9 +2681,35 @@
           <w:numId w:val="9"/>
         </w:numPr>
       </w:pPr>
-      <w:r>
-        <w:t>Šema relacione baze podataka</w:t>
-      </w:r>
+      <w:proofErr w:type="spellStart"/>
+      <w:r>
+        <w:t>Šema</w:t>
+      </w:r>
+      <w:proofErr w:type="spellEnd"/>
+      <w:r>
+        <w:t xml:space="preserve"> </w:t>
+      </w:r>
+      <w:proofErr w:type="spellStart"/>
+      <w:r>
+        <w:t>relacione</w:t>
+      </w:r>
+      <w:proofErr w:type="spellEnd"/>
+      <w:r>
+        <w:t xml:space="preserve"> </w:t>
+      </w:r>
+      <w:proofErr w:type="spellStart"/>
+      <w:r>
+        <w:t>baze</w:t>
+      </w:r>
+      <w:proofErr w:type="spellEnd"/>
+      <w:r>
+        <w:t xml:space="preserve"> </w:t>
+      </w:r>
+      <w:proofErr w:type="spellStart"/>
+      <w:r>
+        <w:t>podataka</w:t>
+      </w:r>
+      <w:proofErr w:type="spellEnd"/>
     </w:p>
     <w:p>
       <w:pPr>
@@ -2594,6 +2733,7 @@
         </w:rPr>
         <w:t xml:space="preserve"> (</w:t>
       </w:r>
+      <w:proofErr w:type="spellStart"/>
       <w:r>
         <w:rPr>
           <w:sz w:val="28"/>
@@ -2602,12 +2742,93 @@
         </w:rPr>
         <w:t>IDAdmin</w:t>
       </w:r>
+      <w:proofErr w:type="spellEnd"/>
       <w:r>
         <w:rPr>
           <w:sz w:val="28"/>
           <w:szCs w:val="28"/>
         </w:rPr>
-        <w:t>, KIme, Lozinka, Ime, Prezime, Email, KodAdmina)</w:t>
+        <w:t xml:space="preserve">, </w:t>
+      </w:r>
+      <w:proofErr w:type="spellStart"/>
+      <w:r>
+        <w:rPr>
+          <w:sz w:val="28"/>
+          <w:szCs w:val="28"/>
+        </w:rPr>
+        <w:t>KIme</w:t>
+      </w:r>
+      <w:proofErr w:type="spellEnd"/>
+      <w:r>
+        <w:rPr>
+          <w:sz w:val="28"/>
+          <w:szCs w:val="28"/>
+        </w:rPr>
+        <w:t xml:space="preserve">, </w:t>
+      </w:r>
+      <w:proofErr w:type="spellStart"/>
+      <w:r>
+        <w:rPr>
+          <w:sz w:val="28"/>
+          <w:szCs w:val="28"/>
+        </w:rPr>
+        <w:t>Lozinka</w:t>
+      </w:r>
+      <w:proofErr w:type="spellEnd"/>
+      <w:r>
+        <w:rPr>
+          <w:sz w:val="28"/>
+          <w:szCs w:val="28"/>
+        </w:rPr>
+        <w:t xml:space="preserve">, </w:t>
+      </w:r>
+      <w:proofErr w:type="spellStart"/>
+      <w:r>
+        <w:rPr>
+          <w:sz w:val="28"/>
+          <w:szCs w:val="28"/>
+        </w:rPr>
+        <w:t>Ime</w:t>
+      </w:r>
+      <w:proofErr w:type="spellEnd"/>
+      <w:r>
+        <w:rPr>
+          <w:sz w:val="28"/>
+          <w:szCs w:val="28"/>
+        </w:rPr>
+        <w:t xml:space="preserve">, </w:t>
+      </w:r>
+      <w:proofErr w:type="spellStart"/>
+      <w:r>
+        <w:rPr>
+          <w:sz w:val="28"/>
+          <w:szCs w:val="28"/>
+        </w:rPr>
+        <w:t>Prezime</w:t>
+      </w:r>
+      <w:proofErr w:type="spellEnd"/>
+      <w:r>
+        <w:rPr>
+          <w:sz w:val="28"/>
+          <w:szCs w:val="28"/>
+        </w:rPr>
+        <w:t xml:space="preserve">, Email, </w:t>
+      </w:r>
+      <w:proofErr w:type="spellStart"/>
+      <w:r>
+        <w:rPr>
+          <w:sz w:val="28"/>
+          <w:szCs w:val="28"/>
+        </w:rPr>
+        <w:t>KodAdmina</w:t>
+      </w:r>
+      <w:proofErr w:type="spellEnd"/>
+      <w:r>
+        <w:rPr>
+          <w:sz w:val="28"/>
+          <w:szCs w:val="28"/>
+        </w:rPr>
+        <w:t>)</w:t>
       </w:r>
     </w:p>
     <w:p>
@@ -2625,6 +2846,7 @@
         </w:rPr>
         <w:t>KONOBAR(</w:t>
       </w:r>
+      <w:proofErr w:type="spellStart"/>
       <w:r>
         <w:rPr>
           <w:sz w:val="28"/>
@@ -2633,12 +2855,93 @@
         </w:rPr>
         <w:t>IDKonobar</w:t>
       </w:r>
+      <w:proofErr w:type="spellEnd"/>
       <w:r>
         <w:rPr>
           <w:sz w:val="28"/>
           <w:szCs w:val="28"/>
         </w:rPr>
-        <w:t>, KIme, Lozinka, Ime , Prezime, Email, IDRestoranFK)</w:t>
+        <w:t xml:space="preserve">, </w:t>
+      </w:r>
+      <w:proofErr w:type="spellStart"/>
+      <w:r>
+        <w:rPr>
+          <w:sz w:val="28"/>
+          <w:szCs w:val="28"/>
+        </w:rPr>
+        <w:t>KIme</w:t>
+      </w:r>
+      <w:proofErr w:type="spellEnd"/>
+      <w:r>
+        <w:rPr>
+          <w:sz w:val="28"/>
+          <w:szCs w:val="28"/>
+        </w:rPr>
+        <w:t xml:space="preserve">, </w:t>
+      </w:r>
+      <w:proofErr w:type="spellStart"/>
+      <w:r>
+        <w:rPr>
+          <w:sz w:val="28"/>
+          <w:szCs w:val="28"/>
+        </w:rPr>
+        <w:t>Lozinka</w:t>
+      </w:r>
+      <w:proofErr w:type="spellEnd"/>
+      <w:r>
+        <w:rPr>
+          <w:sz w:val="28"/>
+          <w:szCs w:val="28"/>
+        </w:rPr>
+        <w:t xml:space="preserve">, </w:t>
+      </w:r>
+      <w:proofErr w:type="spellStart"/>
+      <w:r>
+        <w:rPr>
+          <w:sz w:val="28"/>
+          <w:szCs w:val="28"/>
+        </w:rPr>
+        <w:t>Ime</w:t>
+      </w:r>
+      <w:proofErr w:type="spellEnd"/>
+      <w:r>
+        <w:rPr>
+          <w:sz w:val="28"/>
+          <w:szCs w:val="28"/>
+        </w:rPr>
+        <w:t xml:space="preserve"> , </w:t>
+      </w:r>
+      <w:proofErr w:type="spellStart"/>
+      <w:r>
+        <w:rPr>
+          <w:sz w:val="28"/>
+          <w:szCs w:val="28"/>
+        </w:rPr>
+        <w:t>Prezime</w:t>
+      </w:r>
+      <w:proofErr w:type="spellEnd"/>
+      <w:r>
+        <w:rPr>
+          <w:sz w:val="28"/>
+          <w:szCs w:val="28"/>
+        </w:rPr>
+        <w:t xml:space="preserve">, Email, </w:t>
+      </w:r>
+      <w:proofErr w:type="spellStart"/>
+      <w:r>
+        <w:rPr>
+          <w:sz w:val="28"/>
+          <w:szCs w:val="28"/>
+        </w:rPr>
+        <w:t>IDRestoranFK</w:t>
+      </w:r>
+      <w:proofErr w:type="spellEnd"/>
+      <w:r>
+        <w:rPr>
+          <w:sz w:val="28"/>
+          <w:szCs w:val="28"/>
+        </w:rPr>
+        <w:t>)</w:t>
       </w:r>
     </w:p>
     <w:p>
@@ -2656,6 +2959,7 @@
         </w:rPr>
         <w:t>KORISNIK(</w:t>
       </w:r>
+      <w:proofErr w:type="spellStart"/>
       <w:r>
         <w:rPr>
           <w:sz w:val="28"/>
@@ -2664,12 +2968,77 @@
         </w:rPr>
         <w:t>IDKorisnik</w:t>
       </w:r>
+      <w:proofErr w:type="spellEnd"/>
       <w:r>
         <w:rPr>
           <w:sz w:val="28"/>
           <w:szCs w:val="28"/>
         </w:rPr>
-        <w:t>, Kime, Lozinka, Ime, Prezime, Email)</w:t>
+        <w:t xml:space="preserve">, </w:t>
+      </w:r>
+      <w:proofErr w:type="spellStart"/>
+      <w:r>
+        <w:rPr>
+          <w:sz w:val="28"/>
+          <w:szCs w:val="28"/>
+        </w:rPr>
+        <w:t>Kime</w:t>
+      </w:r>
+      <w:proofErr w:type="spellEnd"/>
+      <w:r>
+        <w:rPr>
+          <w:sz w:val="28"/>
+          <w:szCs w:val="28"/>
+        </w:rPr>
+        <w:t xml:space="preserve">, </w:t>
+      </w:r>
+      <w:proofErr w:type="spellStart"/>
+      <w:r>
+        <w:rPr>
+          <w:sz w:val="28"/>
+          <w:szCs w:val="28"/>
+        </w:rPr>
+        <w:t>Lozinka</w:t>
+      </w:r>
+      <w:proofErr w:type="spellEnd"/>
+      <w:r>
+        <w:rPr>
+          <w:sz w:val="28"/>
+          <w:szCs w:val="28"/>
+        </w:rPr>
+        <w:t xml:space="preserve">, </w:t>
+      </w:r>
+      <w:proofErr w:type="spellStart"/>
+      <w:r>
+        <w:rPr>
+          <w:sz w:val="28"/>
+          <w:szCs w:val="28"/>
+        </w:rPr>
+        <w:t>Ime</w:t>
+      </w:r>
+      <w:proofErr w:type="spellEnd"/>
+      <w:r>
+        <w:rPr>
+          <w:sz w:val="28"/>
+          <w:szCs w:val="28"/>
+        </w:rPr>
+        <w:t xml:space="preserve">, </w:t>
+      </w:r>
+      <w:proofErr w:type="spellStart"/>
+      <w:r>
+        <w:rPr>
+          <w:sz w:val="28"/>
+          <w:szCs w:val="28"/>
+        </w:rPr>
+        <w:t>Prezime</w:t>
+      </w:r>
+      <w:proofErr w:type="spellEnd"/>
+      <w:r>
+        <w:rPr>
+          <w:sz w:val="28"/>
+          <w:szCs w:val="28"/>
+        </w:rPr>
+        <w:t>, Email)</w:t>
       </w:r>
     </w:p>
     <w:p>
@@ -2687,6 +3056,7 @@
         </w:rPr>
         <w:t>RESTORAN(</w:t>
       </w:r>
+      <w:proofErr w:type="spellStart"/>
       <w:r>
         <w:rPr>
           <w:sz w:val="28"/>
@@ -2695,12 +3065,189 @@
         </w:rPr>
         <w:t>IDRestoran</w:t>
       </w:r>
+      <w:proofErr w:type="spellEnd"/>
       <w:r>
         <w:rPr>
           <w:sz w:val="28"/>
           <w:szCs w:val="28"/>
         </w:rPr>
-        <w:t>, KIme, Lozinka, ImeObjekta, ImeVlasnika, PrezimeVlasnika, Email, Opis, Kuhinja, Opstina, Ocena, KodKonobara, BrojPosetilaca)</w:t>
+        <w:t xml:space="preserve">, </w:t>
+      </w:r>
+      <w:proofErr w:type="spellStart"/>
+      <w:r>
+        <w:rPr>
+          <w:sz w:val="28"/>
+          <w:szCs w:val="28"/>
+        </w:rPr>
+        <w:t>KIme</w:t>
+      </w:r>
+      <w:proofErr w:type="spellEnd"/>
+      <w:r>
+        <w:rPr>
+          <w:sz w:val="28"/>
+          <w:szCs w:val="28"/>
+        </w:rPr>
+        <w:t xml:space="preserve">, </w:t>
+      </w:r>
+      <w:proofErr w:type="spellStart"/>
+      <w:r>
+        <w:rPr>
+          <w:sz w:val="28"/>
+          <w:szCs w:val="28"/>
+        </w:rPr>
+        <w:t>Lozinka</w:t>
+      </w:r>
+      <w:proofErr w:type="spellEnd"/>
+      <w:r>
+        <w:rPr>
+          <w:sz w:val="28"/>
+          <w:szCs w:val="28"/>
+        </w:rPr>
+        <w:t xml:space="preserve">, </w:t>
+      </w:r>
+      <w:proofErr w:type="spellStart"/>
+      <w:r>
+        <w:rPr>
+          <w:sz w:val="28"/>
+          <w:szCs w:val="28"/>
+        </w:rPr>
+        <w:t>ImeObjekta</w:t>
+      </w:r>
+      <w:proofErr w:type="spellEnd"/>
+      <w:r>
+        <w:rPr>
+          <w:sz w:val="28"/>
+          <w:szCs w:val="28"/>
+        </w:rPr>
+        <w:t xml:space="preserve">, </w:t>
+      </w:r>
+      <w:proofErr w:type="spellStart"/>
+      <w:r>
+        <w:rPr>
+          <w:sz w:val="28"/>
+          <w:szCs w:val="28"/>
+        </w:rPr>
+        <w:t>ImeVlasnika</w:t>
+      </w:r>
+      <w:proofErr w:type="spellEnd"/>
+      <w:r>
+        <w:rPr>
+          <w:sz w:val="28"/>
+          <w:szCs w:val="28"/>
+        </w:rPr>
+        <w:t xml:space="preserve">, </w:t>
+      </w:r>
+      <w:proofErr w:type="spellStart"/>
+      <w:r>
+        <w:rPr>
+          <w:sz w:val="28"/>
+          <w:szCs w:val="28"/>
+        </w:rPr>
+        <w:t>PrezimeVlasnika</w:t>
+      </w:r>
+      <w:proofErr w:type="spellEnd"/>
+      <w:r>
+        <w:rPr>
+          <w:sz w:val="28"/>
+          <w:szCs w:val="28"/>
+        </w:rPr>
+        <w:t xml:space="preserve">, Email, </w:t>
+      </w:r>
+      <w:proofErr w:type="spellStart"/>
+      <w:r>
+        <w:rPr>
+          <w:sz w:val="28"/>
+          <w:szCs w:val="28"/>
+        </w:rPr>
+        <w:t>Opis</w:t>
+      </w:r>
+      <w:proofErr w:type="spellEnd"/>
+      <w:r>
+        <w:rPr>
+          <w:sz w:val="28"/>
+          <w:szCs w:val="28"/>
+        </w:rPr>
+        <w:t xml:space="preserve">, </w:t>
+      </w:r>
+      <w:proofErr w:type="spellStart"/>
+      <w:r>
+        <w:rPr>
+          <w:sz w:val="28"/>
+          <w:szCs w:val="28"/>
+        </w:rPr>
+        <w:t>Kuhinja</w:t>
+      </w:r>
+      <w:proofErr w:type="spellEnd"/>
+      <w:r>
+        <w:rPr>
+          <w:sz w:val="28"/>
+          <w:szCs w:val="28"/>
+        </w:rPr>
+        <w:t xml:space="preserve">, </w:t>
+      </w:r>
+      <w:proofErr w:type="spellStart"/>
+      <w:r>
+        <w:rPr>
+          <w:sz w:val="28"/>
+          <w:szCs w:val="28"/>
+        </w:rPr>
+        <w:t>Opstina</w:t>
+      </w:r>
+      <w:proofErr w:type="spellEnd"/>
+      <w:r>
+        <w:rPr>
+          <w:sz w:val="28"/>
+          <w:szCs w:val="28"/>
+        </w:rPr>
+        <w:t xml:space="preserve">, </w:t>
+      </w:r>
+      <w:proofErr w:type="spellStart"/>
+      <w:r>
+        <w:rPr>
+          <w:sz w:val="28"/>
+          <w:szCs w:val="28"/>
+        </w:rPr>
+        <w:t>Ocena</w:t>
+      </w:r>
+      <w:proofErr w:type="spellEnd"/>
+      <w:r>
+        <w:rPr>
+          <w:sz w:val="28"/>
+          <w:szCs w:val="28"/>
+        </w:rPr>
+        <w:t xml:space="preserve">, </w:t>
+      </w:r>
+      <w:proofErr w:type="spellStart"/>
+      <w:r>
+        <w:rPr>
+          <w:sz w:val="28"/>
+          <w:szCs w:val="28"/>
+        </w:rPr>
+        <w:t>KodKonobara</w:t>
+      </w:r>
+      <w:proofErr w:type="spellEnd"/>
+      <w:r>
+        <w:rPr>
+          <w:sz w:val="28"/>
+          <w:szCs w:val="28"/>
+        </w:rPr>
+        <w:t xml:space="preserve">, </w:t>
+      </w:r>
+      <w:proofErr w:type="spellStart"/>
+      <w:r>
+        <w:rPr>
+          <w:sz w:val="28"/>
+          <w:szCs w:val="28"/>
+        </w:rPr>
+        <w:t>BrojPosetilaca</w:t>
+      </w:r>
+      <w:proofErr w:type="spellEnd"/>
+      <w:r>
+        <w:rPr>
+          <w:sz w:val="28"/>
+          <w:szCs w:val="28"/>
+        </w:rPr>
+        <w:t>)</w:t>
       </w:r>
     </w:p>
     <w:p>
@@ -2719,6 +3266,7 @@
         <w:lastRenderedPageBreak/>
         <w:t>REZERVACIJA(</w:t>
       </w:r>
+      <w:proofErr w:type="spellStart"/>
       <w:r>
         <w:rPr>
           <w:sz w:val="28"/>
@@ -2727,12 +3275,93 @@
         </w:rPr>
         <w:t>IDRezervacija</w:t>
       </w:r>
+      <w:proofErr w:type="spellEnd"/>
       <w:r>
         <w:rPr>
           <w:sz w:val="28"/>
           <w:szCs w:val="28"/>
         </w:rPr>
-        <w:t>, IDStoFK, IDKorisnikFK, Status, Ocena, VremeOd, VremeDo)</w:t>
+        <w:t xml:space="preserve">, </w:t>
+      </w:r>
+      <w:proofErr w:type="spellStart"/>
+      <w:r>
+        <w:rPr>
+          <w:sz w:val="28"/>
+          <w:szCs w:val="28"/>
+        </w:rPr>
+        <w:t>IDStoFK</w:t>
+      </w:r>
+      <w:proofErr w:type="spellEnd"/>
+      <w:r>
+        <w:rPr>
+          <w:sz w:val="28"/>
+          <w:szCs w:val="28"/>
+        </w:rPr>
+        <w:t xml:space="preserve">, </w:t>
+      </w:r>
+      <w:proofErr w:type="spellStart"/>
+      <w:r>
+        <w:rPr>
+          <w:sz w:val="28"/>
+          <w:szCs w:val="28"/>
+        </w:rPr>
+        <w:t>IDKorisnikFK</w:t>
+      </w:r>
+      <w:proofErr w:type="spellEnd"/>
+      <w:r>
+        <w:rPr>
+          <w:sz w:val="28"/>
+          <w:szCs w:val="28"/>
+        </w:rPr>
+        <w:t xml:space="preserve">, Status, </w:t>
+      </w:r>
+      <w:proofErr w:type="spellStart"/>
+      <w:r>
+        <w:rPr>
+          <w:sz w:val="28"/>
+          <w:szCs w:val="28"/>
+        </w:rPr>
+        <w:t>Ocena</w:t>
+      </w:r>
+      <w:proofErr w:type="spellEnd"/>
+      <w:r>
+        <w:rPr>
+          <w:sz w:val="28"/>
+          <w:szCs w:val="28"/>
+        </w:rPr>
+        <w:t xml:space="preserve">, </w:t>
+      </w:r>
+      <w:proofErr w:type="spellStart"/>
+      <w:r>
+        <w:rPr>
+          <w:sz w:val="28"/>
+          <w:szCs w:val="28"/>
+        </w:rPr>
+        <w:t>VremeOd</w:t>
+      </w:r>
+      <w:proofErr w:type="spellEnd"/>
+      <w:r>
+        <w:rPr>
+          <w:sz w:val="28"/>
+          <w:szCs w:val="28"/>
+        </w:rPr>
+        <w:t xml:space="preserve">, </w:t>
+      </w:r>
+      <w:proofErr w:type="spellStart"/>
+      <w:r>
+        <w:rPr>
+          <w:sz w:val="28"/>
+          <w:szCs w:val="28"/>
+        </w:rPr>
+        <w:t>VremeDo</w:t>
+      </w:r>
+      <w:proofErr w:type="spellEnd"/>
+      <w:r>
+        <w:rPr>
+          <w:sz w:val="28"/>
+          <w:szCs w:val="28"/>
+        </w:rPr>
+        <w:t>)</w:t>
       </w:r>
     </w:p>
     <w:p>
@@ -2750,6 +3379,7 @@
         </w:rPr>
         <w:t>SLIKA(</w:t>
       </w:r>
+      <w:proofErr w:type="spellStart"/>
       <w:r>
         <w:rPr>
           <w:sz w:val="28"/>
@@ -2758,12 +3388,45 @@
         </w:rPr>
         <w:t>IDSlika</w:t>
       </w:r>
+      <w:proofErr w:type="spellEnd"/>
       <w:r>
         <w:rPr>
           <w:sz w:val="28"/>
           <w:szCs w:val="28"/>
         </w:rPr>
-        <w:t>, IDRestoranFK, Putanja)</w:t>
+        <w:t xml:space="preserve">, </w:t>
+      </w:r>
+      <w:proofErr w:type="spellStart"/>
+      <w:r>
+        <w:rPr>
+          <w:sz w:val="28"/>
+          <w:szCs w:val="28"/>
+        </w:rPr>
+        <w:t>IDRestoranFK</w:t>
+      </w:r>
+      <w:proofErr w:type="spellEnd"/>
+      <w:r>
+        <w:rPr>
+          <w:sz w:val="28"/>
+          <w:szCs w:val="28"/>
+        </w:rPr>
+        <w:t xml:space="preserve">, </w:t>
+      </w:r>
+      <w:proofErr w:type="spellStart"/>
+      <w:r>
+        <w:rPr>
+          <w:sz w:val="28"/>
+          <w:szCs w:val="28"/>
+        </w:rPr>
+        <w:t>Putanja</w:t>
+      </w:r>
+      <w:proofErr w:type="spellEnd"/>
+      <w:r>
+        <w:rPr>
+          <w:sz w:val="28"/>
+          <w:szCs w:val="28"/>
+        </w:rPr>
+        <w:t>)</w:t>
       </w:r>
     </w:p>
     <w:p>
@@ -2781,6 +3444,7 @@
         </w:rPr>
         <w:t>STO(</w:t>
       </w:r>
+      <w:proofErr w:type="spellStart"/>
       <w:r>
         <w:rPr>
           <w:sz w:val="28"/>
@@ -2789,12 +3453,45 @@
         </w:rPr>
         <w:t>IDSto</w:t>
       </w:r>
+      <w:proofErr w:type="spellEnd"/>
       <w:r>
         <w:rPr>
           <w:sz w:val="28"/>
           <w:szCs w:val="28"/>
         </w:rPr>
-        <w:t>, IDRestoranFK, BrojOsoba)</w:t>
+        <w:t xml:space="preserve">, </w:t>
+      </w:r>
+      <w:proofErr w:type="spellStart"/>
+      <w:r>
+        <w:rPr>
+          <w:sz w:val="28"/>
+          <w:szCs w:val="28"/>
+        </w:rPr>
+        <w:t>IDRestoranFK</w:t>
+      </w:r>
+      <w:proofErr w:type="spellEnd"/>
+      <w:r>
+        <w:rPr>
+          <w:sz w:val="28"/>
+          <w:szCs w:val="28"/>
+        </w:rPr>
+        <w:t xml:space="preserve">, </w:t>
+      </w:r>
+      <w:proofErr w:type="spellStart"/>
+      <w:r>
+        <w:rPr>
+          <w:sz w:val="28"/>
+          <w:szCs w:val="28"/>
+        </w:rPr>
+        <w:t>BrojOsoba</w:t>
+      </w:r>
+      <w:proofErr w:type="spellEnd"/>
+      <w:r>
+        <w:rPr>
+          <w:sz w:val="28"/>
+          <w:szCs w:val="28"/>
+        </w:rPr>
+        <w:t>)</w:t>
       </w:r>
     </w:p>
     <w:p>
@@ -2815,8 +3512,37 @@
         </w:numPr>
       </w:pPr>
       <w:r>
-        <w:t xml:space="preserve"> Šema relacione baze podataka</w:t>
-      </w:r>
+        <w:t xml:space="preserve"> </w:t>
+      </w:r>
+      <w:proofErr w:type="spellStart"/>
+      <w:r>
+        <w:t>Šema</w:t>
+      </w:r>
+      <w:proofErr w:type="spellEnd"/>
+      <w:r>
+        <w:t xml:space="preserve"> </w:t>
+      </w:r>
+      <w:proofErr w:type="spellStart"/>
+      <w:r>
+        <w:t>relacione</w:t>
+      </w:r>
+      <w:proofErr w:type="spellEnd"/>
+      <w:r>
+        <w:t xml:space="preserve"> </w:t>
+      </w:r>
+      <w:proofErr w:type="spellStart"/>
+      <w:r>
+        <w:t>baze</w:t>
+      </w:r>
+      <w:proofErr w:type="spellEnd"/>
+      <w:r>
+        <w:t xml:space="preserve"> </w:t>
+      </w:r>
+      <w:proofErr w:type="spellStart"/>
+      <w:r>
+        <w:t>podataka</w:t>
+      </w:r>
+      <w:proofErr w:type="spellEnd"/>
     </w:p>
     <w:p>
       <w:pPr>
@@ -2836,9 +3562,27 @@
           <w:lang w:val="sr-Latn-RS"/>
         </w:rPr>
       </w:pPr>
-      <w:r>
-        <w:t>Tabela koja sadr</w:t>
-      </w:r>
+      <w:proofErr w:type="spellStart"/>
+      <w:r>
+        <w:t>Tabela</w:t>
+      </w:r>
+      <w:proofErr w:type="spellEnd"/>
+      <w:r>
+        <w:t xml:space="preserve"> </w:t>
+      </w:r>
+      <w:proofErr w:type="spellStart"/>
+      <w:r>
+        <w:t>koja</w:t>
+      </w:r>
+      <w:proofErr w:type="spellEnd"/>
+      <w:r>
+        <w:t xml:space="preserve"> </w:t>
+      </w:r>
+      <w:proofErr w:type="spellStart"/>
+      <w:r>
+        <w:t>sadr</w:t>
+      </w:r>
+      <w:proofErr w:type="spellEnd"/>
       <w:r>
         <w:rPr>
           <w:lang w:val="sr-Latn-RS"/>
@@ -3166,6 +3910,12 @@
                 <w:lang w:val="sr-Latn-RS"/>
               </w:rPr>
             </w:pPr>
+            <w:r>
+              <w:rPr>
+                <w:lang w:val="sr-Latn-RS"/>
+              </w:rPr>
+              <w:t>UNIQUE</w:t>
+            </w:r>
           </w:p>
         </w:tc>
       </w:tr>
@@ -3596,12 +4346,6 @@
                 <w:lang w:val="sr-Latn-RS"/>
               </w:rPr>
             </w:pPr>
-            <w:r>
-              <w:rPr>
-                <w:lang w:val="sr-Latn-RS"/>
-              </w:rPr>
-              <w:t>UNIQUE</w:t>
-            </w:r>
           </w:p>
         </w:tc>
       </w:tr>
@@ -3625,9 +4369,27 @@
           <w:lang w:val="sr-Latn-RS"/>
         </w:rPr>
       </w:pPr>
-      <w:r>
-        <w:t>Tabela koja sadr</w:t>
-      </w:r>
+      <w:proofErr w:type="spellStart"/>
+      <w:r>
+        <w:t>Tabela</w:t>
+      </w:r>
+      <w:proofErr w:type="spellEnd"/>
+      <w:r>
+        <w:t xml:space="preserve"> </w:t>
+      </w:r>
+      <w:proofErr w:type="spellStart"/>
+      <w:r>
+        <w:t>koja</w:t>
+      </w:r>
+      <w:proofErr w:type="spellEnd"/>
+      <w:r>
+        <w:t xml:space="preserve"> </w:t>
+      </w:r>
+      <w:proofErr w:type="spellStart"/>
+      <w:r>
+        <w:t>sadr</w:t>
+      </w:r>
+      <w:proofErr w:type="spellEnd"/>
       <w:r>
         <w:rPr>
           <w:lang w:val="sr-Latn-RS"/>
@@ -3955,6 +4717,12 @@
                 <w:lang w:val="sr-Latn-RS"/>
               </w:rPr>
             </w:pPr>
+            <w:r>
+              <w:rPr>
+                <w:lang w:val="sr-Latn-RS"/>
+              </w:rPr>
+              <w:t>UNIQUE</w:t>
+            </w:r>
           </w:p>
         </w:tc>
       </w:tr>
@@ -4409,9 +5177,27 @@
           <w:lang w:val="sr-Latn-RS"/>
         </w:rPr>
       </w:pPr>
-      <w:r>
-        <w:t>Tabela koja sadr</w:t>
-      </w:r>
+      <w:proofErr w:type="spellStart"/>
+      <w:r>
+        <w:t>Tabela</w:t>
+      </w:r>
+      <w:proofErr w:type="spellEnd"/>
+      <w:r>
+        <w:t xml:space="preserve"> </w:t>
+      </w:r>
+      <w:proofErr w:type="spellStart"/>
+      <w:r>
+        <w:t>koja</w:t>
+      </w:r>
+      <w:proofErr w:type="spellEnd"/>
+      <w:r>
+        <w:t xml:space="preserve"> </w:t>
+      </w:r>
+      <w:proofErr w:type="spellStart"/>
+      <w:r>
+        <w:t>sadr</w:t>
+      </w:r>
+      <w:proofErr w:type="spellEnd"/>
       <w:r>
         <w:rPr>
           <w:lang w:val="sr-Latn-RS"/>
@@ -4739,6 +5525,12 @@
                 <w:lang w:val="sr-Latn-RS"/>
               </w:rPr>
             </w:pPr>
+            <w:r>
+              <w:rPr>
+                <w:lang w:val="sr-Latn-RS"/>
+              </w:rPr>
+              <w:t>UNIQUE</w:t>
+            </w:r>
           </w:p>
         </w:tc>
       </w:tr>
@@ -5114,9 +5906,27 @@
           <w:lang w:val="sr-Latn-RS"/>
         </w:rPr>
       </w:pPr>
-      <w:r>
-        <w:t>Tabela koja sadr</w:t>
-      </w:r>
+      <w:proofErr w:type="spellStart"/>
+      <w:r>
+        <w:t>Tabela</w:t>
+      </w:r>
+      <w:proofErr w:type="spellEnd"/>
+      <w:r>
+        <w:t xml:space="preserve"> </w:t>
+      </w:r>
+      <w:proofErr w:type="spellStart"/>
+      <w:r>
+        <w:t>koja</w:t>
+      </w:r>
+      <w:proofErr w:type="spellEnd"/>
+      <w:r>
+        <w:t xml:space="preserve"> </w:t>
+      </w:r>
+      <w:proofErr w:type="spellStart"/>
+      <w:r>
+        <w:t>sadr</w:t>
+      </w:r>
+      <w:proofErr w:type="spellEnd"/>
       <w:r>
         <w:rPr>
           <w:lang w:val="sr-Latn-RS"/>
@@ -5450,6 +6260,12 @@
                 <w:lang w:val="sr-Latn-RS"/>
               </w:rPr>
             </w:pPr>
+            <w:r>
+              <w:rPr>
+                <w:lang w:val="sr-Latn-RS"/>
+              </w:rPr>
+              <w:t>UNIQUE</w:t>
+            </w:r>
           </w:p>
         </w:tc>
       </w:tr>
@@ -6482,9 +7298,27 @@
           <w:lang w:val="sr-Latn-RS"/>
         </w:rPr>
       </w:pPr>
-      <w:r>
-        <w:t>Tabela koja sadr</w:t>
-      </w:r>
+      <w:proofErr w:type="spellStart"/>
+      <w:r>
+        <w:t>Tabela</w:t>
+      </w:r>
+      <w:proofErr w:type="spellEnd"/>
+      <w:r>
+        <w:t xml:space="preserve"> </w:t>
+      </w:r>
+      <w:proofErr w:type="spellStart"/>
+      <w:r>
+        <w:t>koja</w:t>
+      </w:r>
+      <w:proofErr w:type="spellEnd"/>
+      <w:r>
+        <w:t xml:space="preserve"> </w:t>
+      </w:r>
+      <w:proofErr w:type="spellStart"/>
+      <w:r>
+        <w:t>sadr</w:t>
+      </w:r>
+      <w:proofErr w:type="spellEnd"/>
       <w:r>
         <w:rPr>
           <w:lang w:val="sr-Latn-RS"/>
@@ -7303,9 +8137,27 @@
           <w:lang w:val="sr-Latn-RS"/>
         </w:rPr>
       </w:pPr>
-      <w:r>
-        <w:t>Tabela koja sadr</w:t>
-      </w:r>
+      <w:proofErr w:type="spellStart"/>
+      <w:r>
+        <w:t>Tabela</w:t>
+      </w:r>
+      <w:proofErr w:type="spellEnd"/>
+      <w:r>
+        <w:t xml:space="preserve"> </w:t>
+      </w:r>
+      <w:proofErr w:type="spellStart"/>
+      <w:r>
+        <w:t>koja</w:t>
+      </w:r>
+      <w:proofErr w:type="spellEnd"/>
+      <w:r>
+        <w:t xml:space="preserve"> </w:t>
+      </w:r>
+      <w:proofErr w:type="spellStart"/>
+      <w:r>
+        <w:t>sadr</w:t>
+      </w:r>
+      <w:proofErr w:type="spellEnd"/>
       <w:r>
         <w:rPr>
           <w:lang w:val="sr-Latn-RS"/>
@@ -7744,8 +8596,117 @@
           <w:lang w:val="sr-Latn-RS"/>
         </w:rPr>
       </w:pPr>
-      <w:r>
-        <w:t>Tabela sto sadrži informacije o tome kom restoranu pripada I koliko je ljudi moguće smestiti za određeni sto.</w:t>
+      <w:proofErr w:type="spellStart"/>
+      <w:r>
+        <w:t>Tabela</w:t>
+      </w:r>
+      <w:proofErr w:type="spellEnd"/>
+      <w:r>
+        <w:t xml:space="preserve"> </w:t>
+      </w:r>
+      <w:proofErr w:type="spellStart"/>
+      <w:r>
+        <w:t>sto</w:t>
+      </w:r>
+      <w:proofErr w:type="spellEnd"/>
+      <w:r>
+        <w:t xml:space="preserve"> </w:t>
+      </w:r>
+      <w:proofErr w:type="spellStart"/>
+      <w:r>
+        <w:t>sadrži</w:t>
+      </w:r>
+      <w:proofErr w:type="spellEnd"/>
+      <w:r>
+        <w:t xml:space="preserve"> </w:t>
+      </w:r>
+      <w:proofErr w:type="spellStart"/>
+      <w:r>
+        <w:t>informacije</w:t>
+      </w:r>
+      <w:proofErr w:type="spellEnd"/>
+      <w:r>
+        <w:t xml:space="preserve"> o tome </w:t>
+      </w:r>
+      <w:proofErr w:type="spellStart"/>
+      <w:r>
+        <w:t>kom</w:t>
+      </w:r>
+      <w:proofErr w:type="spellEnd"/>
+      <w:r>
+        <w:t xml:space="preserve"> </w:t>
+      </w:r>
+      <w:proofErr w:type="spellStart"/>
+      <w:r>
+        <w:t>restoranu</w:t>
+      </w:r>
+      <w:proofErr w:type="spellEnd"/>
+      <w:r>
+        <w:t xml:space="preserve"> </w:t>
+      </w:r>
+      <w:proofErr w:type="spellStart"/>
+      <w:r>
+        <w:t>pripada</w:t>
+      </w:r>
+      <w:proofErr w:type="spellEnd"/>
+      <w:r>
+        <w:t xml:space="preserve"> I </w:t>
+      </w:r>
+      <w:proofErr w:type="spellStart"/>
+      <w:r>
+        <w:t>koliko</w:t>
+      </w:r>
+      <w:proofErr w:type="spellEnd"/>
+      <w:r>
+        <w:t xml:space="preserve"> je </w:t>
+      </w:r>
+      <w:proofErr w:type="spellStart"/>
+      <w:r>
+        <w:t>ljudi</w:t>
+      </w:r>
+      <w:proofErr w:type="spellEnd"/>
+      <w:r>
+        <w:t xml:space="preserve"> </w:t>
+      </w:r>
+      <w:proofErr w:type="spellStart"/>
+      <w:r>
+        <w:t>moguće</w:t>
+      </w:r>
+      <w:proofErr w:type="spellEnd"/>
+      <w:r>
+        <w:t xml:space="preserve"> </w:t>
+      </w:r>
+      <w:proofErr w:type="spellStart"/>
+      <w:r>
+        <w:t>smestiti</w:t>
+      </w:r>
+      <w:proofErr w:type="spellEnd"/>
+      <w:r>
+        <w:t xml:space="preserve"> </w:t>
+      </w:r>
+      <w:proofErr w:type="spellStart"/>
+      <w:r>
+        <w:t>za</w:t>
+      </w:r>
+      <w:proofErr w:type="spellEnd"/>
+      <w:r>
+        <w:t xml:space="preserve"> </w:t>
+      </w:r>
+      <w:proofErr w:type="spellStart"/>
+      <w:r>
+        <w:t>određeni</w:t>
+      </w:r>
+      <w:proofErr w:type="spellEnd"/>
+      <w:r>
+        <w:t xml:space="preserve"> </w:t>
+      </w:r>
+      <w:proofErr w:type="spellStart"/>
+      <w:r>
+        <w:t>sto</w:t>
+      </w:r>
+      <w:proofErr w:type="spellEnd"/>
+      <w:r>
+        <w:t>.</w:t>
       </w:r>
     </w:p>
     <w:tbl>
@@ -8183,6 +9144,8 @@
           <w:numId w:val="0"/>
         </w:numPr>
       </w:pPr>
+      <w:bookmarkStart w:id="2" w:name="_GoBack"/>
+      <w:bookmarkEnd w:id="2"/>
     </w:p>
     <w:sectPr>
       <w:headerReference w:type="default" r:id="rId10"/>
@@ -8714,12 +9677,28 @@
             <w:rFonts w:asciiTheme="majorHAnsi" w:eastAsiaTheme="majorEastAsia" w:hAnsiTheme="majorHAnsi" w:cstheme="majorBidi"/>
           </w:rPr>
         </w:pPr>
+        <w:proofErr w:type="spellStart"/>
         <w:r>
           <w:rPr>
             <w:rFonts w:asciiTheme="majorHAnsi" w:eastAsiaTheme="majorEastAsia" w:hAnsiTheme="majorHAnsi" w:cstheme="majorBidi"/>
           </w:rPr>
-          <w:t>eAvengers                                                                                                                                                       Restooking</w:t>
+          <w:t>eAvengers</w:t>
         </w:r>
+        <w:proofErr w:type="spellEnd"/>
+        <w:r>
+          <w:rPr>
+            <w:rFonts w:asciiTheme="majorHAnsi" w:eastAsiaTheme="majorEastAsia" w:hAnsiTheme="majorHAnsi" w:cstheme="majorBidi"/>
+          </w:rPr>
+          <w:t xml:space="preserve">                                                                                                                                                       </w:t>
+        </w:r>
+        <w:proofErr w:type="spellStart"/>
+        <w:r>
+          <w:rPr>
+            <w:rFonts w:asciiTheme="majorHAnsi" w:eastAsiaTheme="majorEastAsia" w:hAnsiTheme="majorHAnsi" w:cstheme="majorBidi"/>
+          </w:rPr>
+          <w:t>Restooking</w:t>
+        </w:r>
+        <w:proofErr w:type="spellEnd"/>
       </w:p>
     </w:sdtContent>
   </w:sdt>
@@ -11538,7 +12517,7 @@
 </file>
 
 <file path=customXml/itemProps1.xml><?xml version="1.0" encoding="utf-8"?>
-<ds:datastoreItem xmlns:ds="http://schemas.openxmlformats.org/officeDocument/2006/customXml" ds:itemID="{1B61B977-7B29-4475-A4BF-74C59038877D}">
+<ds:datastoreItem xmlns:ds="http://schemas.openxmlformats.org/officeDocument/2006/customXml" ds:itemID="{855ECE36-FDBA-468A-9CBE-B1DE3C08F8DE}">
   <ds:schemaRefs>
     <ds:schemaRef ds:uri="http://schemas.openxmlformats.org/officeDocument/2006/bibliography"/>
   </ds:schemaRefs>

</xml_diff>